<commit_message>
Default values feature - failed
</commit_message>
<xml_diff>
--- a/documentation/readme.docx
+++ b/documentation/readme.docx
@@ -836,7 +836,7 @@
       <w:pPr>
         <w:pStyle w:val="Akapitzlist"/>
         <w:numPr>
-          <w:ilvl w:val="2"/>
+          <w:ilvl w:val="1"/>
           <w:numId w:val="1"/>
         </w:numPr>
         <w:spacing w:before="240"/>
@@ -848,51 +848,118 @@
         <w:rPr>
           <w:lang w:val="en-US"/>
         </w:rPr>
+        <w:t xml:space="preserve">[SHOW NOTES] </w:t>
+      </w:r>
+      <w:r>
+        <w:rPr>
+          <w:lang w:val="en-US"/>
+        </w:rPr>
+        <w:t xml:space="preserve">Below you can see </w:t>
+      </w:r>
+      <w:r>
+        <w:rPr>
+          <w:b/>
+          <w:lang w:val="en-US"/>
+        </w:rPr>
+        <w:t>Notes</w:t>
+      </w:r>
+      <w:r>
+        <w:rPr>
+          <w:b/>
+          <w:lang w:val="en-US"/>
+        </w:rPr>
         <w:t xml:space="preserve"> </w:t>
       </w:r>
       <w:r>
         <w:rPr>
           <w:lang w:val="en-US"/>
         </w:rPr>
-        <w:t>o</w:t>
-      </w:r>
-      <w:r>
-        <w:rPr>
-          <w:lang w:val="en-US"/>
-        </w:rPr>
-        <w:t xml:space="preserve">ption </w:t>
-      </w:r>
-      <w:r>
-        <w:rPr>
-          <w:b/>
-          <w:lang w:val="en-US"/>
-        </w:rPr>
-        <w:t xml:space="preserve">Charts and Table </w:t>
-      </w:r>
-      <w:r>
-        <w:rPr>
-          <w:lang w:val="en-US"/>
-        </w:rPr>
-        <w:t xml:space="preserve">is </w:t>
-      </w:r>
-      <w:r>
-        <w:rPr>
-          <w:lang w:val="en-US"/>
-        </w:rPr>
-        <w:t xml:space="preserve">only accessible when you are on the </w:t>
-      </w:r>
-      <w:r>
-        <w:rPr>
-          <w:b/>
-          <w:lang w:val="en-US"/>
-        </w:rPr>
-        <w:t xml:space="preserve">Dashboard </w:t>
-      </w:r>
-      <w:r>
-        <w:rPr>
-          <w:lang w:val="en-US"/>
-        </w:rPr>
-        <w:t>screen</w:t>
+        <w:t xml:space="preserve">concerning given company. </w:t>
+      </w:r>
+      <w:r>
+        <w:rPr>
+          <w:lang w:val="en-US"/>
+        </w:rPr>
+        <w:t xml:space="preserve">Option </w:t>
+      </w:r>
+      <w:r>
+        <w:rPr>
+          <w:b/>
+          <w:lang w:val="en-US"/>
+        </w:rPr>
+        <w:t>Show Notes</w:t>
+      </w:r>
+      <w:r>
+        <w:rPr>
+          <w:b/>
+          <w:lang w:val="en-US"/>
+        </w:rPr>
+        <w:t xml:space="preserve"> </w:t>
+      </w:r>
+      <w:r>
+        <w:rPr>
+          <w:lang w:val="en-US"/>
+        </w:rPr>
+        <w:t xml:space="preserve">in the </w:t>
+      </w:r>
+      <w:r>
+        <w:rPr>
+          <w:b/>
+          <w:lang w:val="en-US"/>
+        </w:rPr>
+        <w:t xml:space="preserve">Navigation Bar </w:t>
+      </w:r>
+      <w:r>
+        <w:rPr>
+          <w:lang w:val="en-US"/>
+        </w:rPr>
+        <w:t>transfers you to this place on the webpage immediately.</w:t>
+      </w:r>
+    </w:p>
+    <w:p>
+      <w:pPr>
+        <w:pStyle w:val="Akapitzlist"/>
+        <w:numPr>
+          <w:ilvl w:val="0"/>
+          <w:numId w:val="1"/>
+        </w:numPr>
+        <w:spacing w:before="240"/>
+        <w:rPr>
+          <w:lang w:val="en-US"/>
+        </w:rPr>
+      </w:pPr>
+      <w:r>
+        <w:rPr>
+          <w:lang w:val="en-US"/>
+        </w:rPr>
+        <w:t xml:space="preserve">[ADD NOTES] </w:t>
+      </w:r>
+      <w:r>
+        <w:rPr>
+          <w:lang w:val="en-US"/>
+        </w:rPr>
+        <w:t xml:space="preserve">By clicking </w:t>
+      </w:r>
+      <w:r>
+        <w:rPr>
+          <w:b/>
+          <w:lang w:val="en-US"/>
+        </w:rPr>
+        <w:t xml:space="preserve">Add Notes </w:t>
+      </w:r>
+      <w:r>
+        <w:rPr>
+          <w:lang w:val="en-US"/>
+        </w:rPr>
+        <w:t>option you are transferred to the adding note pag</w:t>
+      </w:r>
+      <w:bookmarkStart w:id="0" w:name="_GoBack"/>
+      <w:bookmarkEnd w:id="0"/>
+      <w:r>
+        <w:rPr>
+          <w:lang w:val="en-US"/>
+        </w:rPr>
+        <w:t>e.</w:t>
       </w:r>
     </w:p>
     <w:p>
@@ -911,79 +978,47 @@
         <w:rPr>
           <w:lang w:val="en-US"/>
         </w:rPr>
-        <w:t xml:space="preserve">[SHOW NOTES] </w:t>
-      </w:r>
-      <w:r>
-        <w:rPr>
-          <w:lang w:val="en-US"/>
-        </w:rPr>
-        <w:t xml:space="preserve">Below you can see </w:t>
-      </w:r>
-      <w:r>
-        <w:rPr>
-          <w:b/>
-          <w:lang w:val="en-US"/>
-        </w:rPr>
-        <w:t>Notes</w:t>
-      </w:r>
-      <w:r>
-        <w:rPr>
-          <w:b/>
-          <w:lang w:val="en-US"/>
-        </w:rPr>
-        <w:t xml:space="preserve"> </w:t>
-      </w:r>
-      <w:r>
-        <w:rPr>
-          <w:lang w:val="en-US"/>
-        </w:rPr>
-        <w:t xml:space="preserve">concerning given company. </w:t>
-      </w:r>
-      <w:r>
-        <w:rPr>
-          <w:lang w:val="en-US"/>
-        </w:rPr>
-        <w:t xml:space="preserve">Option </w:t>
-      </w:r>
-      <w:r>
-        <w:rPr>
-          <w:b/>
-          <w:lang w:val="en-US"/>
-        </w:rPr>
-        <w:t>Show Notes</w:t>
-      </w:r>
-      <w:r>
-        <w:rPr>
-          <w:b/>
-          <w:lang w:val="en-US"/>
-        </w:rPr>
-        <w:t xml:space="preserve"> </w:t>
-      </w:r>
-      <w:r>
-        <w:rPr>
-          <w:lang w:val="en-US"/>
-        </w:rPr>
-        <w:t xml:space="preserve">in the </w:t>
-      </w:r>
-      <w:r>
-        <w:rPr>
-          <w:b/>
-          <w:lang w:val="en-US"/>
-        </w:rPr>
-        <w:t xml:space="preserve">Navigation Bar </w:t>
-      </w:r>
-      <w:r>
-        <w:rPr>
-          <w:lang w:val="en-US"/>
-        </w:rPr>
-        <w:t>transfers you to this place on the webpage immediately.</w:t>
+        <w:t xml:space="preserve">You can only add note to the company you are currently viewing. If you did not fill out the form on the </w:t>
+      </w:r>
+      <w:r>
+        <w:rPr>
+          <w:b/>
+          <w:lang w:val="en-US"/>
+        </w:rPr>
+        <w:t xml:space="preserve">Starting Screen </w:t>
+      </w:r>
+      <w:r>
+        <w:rPr>
+          <w:u w:val="single"/>
+          <w:lang w:val="en-US"/>
+        </w:rPr>
+        <w:t xml:space="preserve">you will </w:t>
+      </w:r>
+      <w:r>
+        <w:rPr>
+          <w:u w:val="single"/>
+          <w:lang w:val="en-US"/>
+        </w:rPr>
+        <w:t>not</w:t>
+      </w:r>
+      <w:r>
+        <w:rPr>
+          <w:lang w:val="en-US"/>
+        </w:rPr>
+        <w:t xml:space="preserve"> be able to </w:t>
+      </w:r>
+      <w:r>
+        <w:rPr>
+          <w:lang w:val="en-US"/>
+        </w:rPr>
+        <w:t>add note to the default company.</w:t>
       </w:r>
     </w:p>
     <w:p>
       <w:pPr>
         <w:pStyle w:val="Akapitzlist"/>
         <w:numPr>
-          <w:ilvl w:val="2"/>
+          <w:ilvl w:val="1"/>
           <w:numId w:val="1"/>
         </w:numPr>
         <w:spacing w:before="240"/>
@@ -995,38 +1030,32 @@
         <w:rPr>
           <w:lang w:val="en-US"/>
         </w:rPr>
-        <w:t xml:space="preserve"> </w:t>
-      </w:r>
-      <w:r>
-        <w:rPr>
-          <w:lang w:val="en-US"/>
-        </w:rPr>
-        <w:t>o</w:t>
-      </w:r>
-      <w:r>
-        <w:rPr>
-          <w:lang w:val="en-US"/>
-        </w:rPr>
-        <w:t xml:space="preserve">ption </w:t>
-      </w:r>
-      <w:r>
-        <w:rPr>
-          <w:b/>
-          <w:lang w:val="en-US"/>
-        </w:rPr>
-        <w:t xml:space="preserve">Show Notes </w:t>
-      </w:r>
-      <w:r>
-        <w:rPr>
-          <w:lang w:val="en-US"/>
-        </w:rPr>
-        <w:t>is</w:t>
-      </w:r>
-      <w:r>
-        <w:rPr>
-          <w:lang w:val="en-US"/>
-        </w:rPr>
-        <w:t xml:space="preserve"> only accessible when you are on the </w:t>
+        <w:t xml:space="preserve">Type your desired note and click submit to confirm addition. </w:t>
+      </w:r>
+    </w:p>
+    <w:p>
+      <w:pPr>
+        <w:pStyle w:val="Akapitzlist"/>
+        <w:numPr>
+          <w:ilvl w:val="1"/>
+          <w:numId w:val="1"/>
+        </w:numPr>
+        <w:spacing w:before="240"/>
+        <w:rPr>
+          <w:lang w:val="en-US"/>
+        </w:rPr>
+      </w:pPr>
+      <w:r>
+        <w:rPr>
+          <w:lang w:val="en-US"/>
+        </w:rPr>
+        <w:t>If everything went ok, y</w:t>
+      </w:r>
+      <w:r>
+        <w:rPr>
+          <w:lang w:val="en-US"/>
+        </w:rPr>
+        <w:t xml:space="preserve">ou will see the success screen with the option to go back to the </w:t>
       </w:r>
       <w:r>
         <w:rPr>
@@ -1039,7 +1068,7 @@
         <w:rPr>
           <w:lang w:val="en-US"/>
         </w:rPr>
-        <w:t>screen</w:t>
+        <w:t>screen with your updated note.</w:t>
       </w:r>
     </w:p>
     <w:p>
@@ -1058,26 +1087,20 @@
         <w:rPr>
           <w:lang w:val="en-US"/>
         </w:rPr>
-        <w:t xml:space="preserve">[ADD NOTES] </w:t>
-      </w:r>
-      <w:r>
-        <w:rPr>
-          <w:lang w:val="en-US"/>
-        </w:rPr>
-        <w:t xml:space="preserve">By clicking </w:t>
-      </w:r>
-      <w:r>
-        <w:rPr>
-          <w:b/>
-          <w:lang w:val="en-US"/>
-        </w:rPr>
-        <w:t xml:space="preserve">Add Notes </w:t>
-      </w:r>
-      <w:r>
-        <w:rPr>
-          <w:lang w:val="en-US"/>
-        </w:rPr>
-        <w:t>option you are transferred to the adding note page.</w:t>
+        <w:t xml:space="preserve">[UPDATE COMPANY DATABASE] By clicking </w:t>
+      </w:r>
+      <w:r>
+        <w:rPr>
+          <w:b/>
+          <w:lang w:val="en-US"/>
+        </w:rPr>
+        <w:t xml:space="preserve">Update Company Database </w:t>
+      </w:r>
+      <w:r>
+        <w:rPr>
+          <w:lang w:val="en-US"/>
+        </w:rPr>
+        <w:t xml:space="preserve">you will re-download list of all the available companies on IEX stock exchange. </w:t>
       </w:r>
     </w:p>
     <w:p>
@@ -1089,106 +1112,30 @@
         </w:numPr>
         <w:spacing w:before="240"/>
         <w:rPr>
-          <w:lang w:val="en-US"/>
-        </w:rPr>
-      </w:pPr>
-      <w:r>
-        <w:rPr>
-          <w:lang w:val="en-US"/>
-        </w:rPr>
-        <w:t xml:space="preserve">You can only add note to the company you are currently viewing. If you did not fill out the form on the </w:t>
-      </w:r>
-      <w:r>
-        <w:rPr>
-          <w:b/>
-          <w:lang w:val="en-US"/>
-        </w:rPr>
-        <w:t xml:space="preserve">Starting Screen </w:t>
-      </w:r>
-      <w:r>
-        <w:rPr>
-          <w:u w:val="single"/>
-          <w:lang w:val="en-US"/>
-        </w:rPr>
-        <w:t xml:space="preserve">you will </w:t>
-      </w:r>
-      <w:r>
-        <w:rPr>
-          <w:u w:val="single"/>
-          <w:lang w:val="en-US"/>
-        </w:rPr>
-        <w:t>not</w:t>
-      </w:r>
-      <w:r>
-        <w:rPr>
-          <w:lang w:val="en-US"/>
-        </w:rPr>
-        <w:t xml:space="preserve"> be able to </w:t>
-      </w:r>
-      <w:r>
-        <w:rPr>
-          <w:lang w:val="en-US"/>
-        </w:rPr>
-        <w:t>add note to the default company.</w:t>
-      </w:r>
-    </w:p>
-    <w:p>
-      <w:pPr>
-        <w:pStyle w:val="Akapitzlist"/>
-        <w:numPr>
-          <w:ilvl w:val="1"/>
-          <w:numId w:val="1"/>
-        </w:numPr>
-        <w:spacing w:before="240"/>
-        <w:rPr>
-          <w:lang w:val="en-US"/>
-        </w:rPr>
-      </w:pPr>
-      <w:r>
-        <w:rPr>
-          <w:lang w:val="en-US"/>
-        </w:rPr>
-        <w:t xml:space="preserve">Type your desired note and click submit to confirm addition. </w:t>
-      </w:r>
-    </w:p>
-    <w:p>
-      <w:pPr>
-        <w:pStyle w:val="Akapitzlist"/>
-        <w:numPr>
-          <w:ilvl w:val="1"/>
-          <w:numId w:val="1"/>
-        </w:numPr>
-        <w:spacing w:before="240"/>
-        <w:rPr>
-          <w:lang w:val="en-US"/>
-        </w:rPr>
-      </w:pPr>
-      <w:r>
-        <w:rPr>
-          <w:lang w:val="en-US"/>
-        </w:rPr>
-        <w:t>If everything went ok, y</w:t>
-      </w:r>
-      <w:bookmarkStart w:id="0" w:name="_GoBack"/>
-      <w:bookmarkEnd w:id="0"/>
-      <w:r>
-        <w:rPr>
-          <w:lang w:val="en-US"/>
-        </w:rPr>
-        <w:t xml:space="preserve">ou will see the success screen with the option to go back to the </w:t>
-      </w:r>
-      <w:r>
-        <w:rPr>
-          <w:b/>
-          <w:lang w:val="en-US"/>
-        </w:rPr>
-        <w:t xml:space="preserve">Dashboard </w:t>
-      </w:r>
-      <w:r>
-        <w:rPr>
-          <w:lang w:val="en-US"/>
-        </w:rPr>
-        <w:t>screen with your updated note.</w:t>
+          <w:b/>
+          <w:lang w:val="en-US"/>
+        </w:rPr>
+      </w:pPr>
+      <w:r>
+        <w:rPr>
+          <w:b/>
+          <w:lang w:val="en-US"/>
+        </w:rPr>
+        <w:lastRenderedPageBreak/>
+        <w:t>IMPORTANT NOTE</w:t>
+      </w:r>
+      <w:r>
+        <w:rPr>
+          <w:b/>
+          <w:lang w:val="en-US"/>
+        </w:rPr>
+        <w:t xml:space="preserve"> </w:t>
+      </w:r>
+      <w:r>
+        <w:rPr>
+          <w:lang w:val="en-US"/>
+        </w:rPr>
+        <w:t xml:space="preserve">– updating database will erase all previous notes </w:t>
       </w:r>
     </w:p>
     <w:p>
@@ -1309,7 +1256,7 @@
   <w:abstractNum w:abstractNumId="1" w15:restartNumberingAfterBreak="0">
     <w:nsid w:val="67E33AA4"/>
     <w:multiLevelType w:val="multilevel"/>
-    <w:tmpl w:val="0415001F"/>
+    <w:tmpl w:val="892CCC5E"/>
     <w:lvl w:ilvl="0">
       <w:start w:val="1"/>
       <w:numFmt w:val="decimal"/>
@@ -1327,6 +1274,9 @@
       <w:pPr>
         <w:ind w:left="792" w:hanging="432"/>
       </w:pPr>
+      <w:rPr>
+        <w:b w:val="0"/>
+      </w:rPr>
     </w:lvl>
     <w:lvl w:ilvl="2">
       <w:start w:val="1"/>

</xml_diff>